<commit_message>
Include references / citations to optimality in report (review).
</commit_message>
<xml_diff>
--- a/heuristic_analysis.docx
+++ b/heuristic_analysis.docx
@@ -48,7 +48,21 @@
         <w:rPr>
           <w:lang w:val="en-US"/>
         </w:rPr>
-        <w:t xml:space="preserve">This heuristic evaluation is part of the Udacity AI Nanodegree project 3 on logic and planning and evaluates the performance of several types of algorithms on 3 air cargo planning problems. The problem definition and tasks can be found at: </w:t>
+        <w:t xml:space="preserve">This heuristic evaluation is part of the </w:t>
+      </w:r>
+      <w:proofErr w:type="spellStart"/>
+      <w:r>
+        <w:rPr>
+          <w:lang w:val="en-US"/>
+        </w:rPr>
+        <w:t>Udacity</w:t>
+      </w:r>
+      <w:proofErr w:type="spellEnd"/>
+      <w:r>
+        <w:rPr>
+          <w:lang w:val="en-US"/>
+        </w:rPr>
+        <w:t xml:space="preserve"> AI Nanodegree project 3 on logic and planning and evaluates the performance of several types of algorithms on 3 air cargo planning problems. The problem definition and tasks can be found at: </w:t>
       </w:r>
       <w:hyperlink r:id="rId8" w:history="1">
         <w:r>
@@ -256,7 +270,88 @@
         <w:rPr>
           <w:lang w:val="en-US"/>
         </w:rPr>
-        <w:t xml:space="preserve"> for all problems. Compared to uniform cost search (algorithm 5), the number of nodes expanded and the number of goal tests was even lower, but the runtime exceeded the one of uniform cost search. For problem 3 the runtime was more than twice as much. </w:t>
+        <w:t xml:space="preserve"> for all problems as discussed in</w:t>
+      </w:r>
+      <w:r>
+        <w:rPr>
+          <w:lang w:val="en-US"/>
+        </w:rPr>
+        <w:t xml:space="preserve"> </w:t>
+      </w:r>
+      <w:sdt>
+        <w:sdtPr>
+          <w:rPr>
+            <w:lang w:val="en-US"/>
+          </w:rPr>
+          <w:id w:val="1052967168"/>
+          <w:citation/>
+        </w:sdtPr>
+        <w:sdtContent>
+          <w:r>
+            <w:rPr>
+              <w:lang w:val="en-US"/>
+            </w:rPr>
+            <w:fldChar w:fldCharType="begin"/>
+          </w:r>
+          <w:r>
+            <w:rPr>
+              <w:lang w:val="en-US"/>
+            </w:rPr>
+            <w:instrText xml:space="preserve"> CITATION Rus10 \l 1031 </w:instrText>
+          </w:r>
+          <w:r>
+            <w:rPr>
+              <w:lang w:val="en-US"/>
+            </w:rPr>
+            <w:fldChar w:fldCharType="separate"/>
+          </w:r>
+          <w:r>
+            <w:rPr>
+              <w:noProof/>
+              <w:lang w:val="en-US"/>
+            </w:rPr>
+            <w:t>(Russell &amp; Norvig, 2010)</w:t>
+          </w:r>
+          <w:r>
+            <w:rPr>
+              <w:lang w:val="en-US"/>
+            </w:rPr>
+            <w:fldChar w:fldCharType="end"/>
+          </w:r>
+        </w:sdtContent>
+      </w:sdt>
+      <w:r>
+        <w:rPr>
+          <w:lang w:val="en-US"/>
+        </w:rPr>
+        <w:t xml:space="preserve"> page 82: ‘…breadth first search is optimal if the path cost is a </w:t>
+      </w:r>
+      <w:proofErr w:type="spellStart"/>
+      <w:r>
+        <w:rPr>
+          <w:lang w:val="en-US"/>
+        </w:rPr>
+        <w:t>nondecreasing</w:t>
+      </w:r>
+      <w:proofErr w:type="spellEnd"/>
+      <w:r>
+        <w:rPr>
+          <w:lang w:val="en-US"/>
+        </w:rPr>
+        <w:t xml:space="preserve"> function of the depth of the node.’ This is the case for the planning problem where the number of steps is the cost.</w:t>
+      </w:r>
+    </w:p>
+    <w:p>
+      <w:pPr>
+        <w:rPr>
+          <w:lang w:val="en-US"/>
+        </w:rPr>
+      </w:pPr>
+      <w:r>
+        <w:rPr>
+          <w:lang w:val="en-US"/>
+        </w:rPr>
+        <w:t xml:space="preserve">Compared to uniform cost search (algorithm 5), the number of nodes expanded and the number of goal tests was even lower, but the runtime exceeded the one of uniform cost search. For problem 3 the runtime was more than twice as much. </w:t>
       </w:r>
       <w:r>
         <w:rPr>
@@ -264,6 +359,74 @@
         </w:rPr>
         <w:t>However, this behavior is not consistent over all problem classes, so a hypothesis is, that the memory management of Python makes breadth first slower as it requires much more memory to evaluate all nodes.</w:t>
       </w:r>
+      <w:r>
+        <w:rPr>
+          <w:lang w:val="en-US"/>
+        </w:rPr>
+        <w:t xml:space="preserve"> As the cost in this problem is the same as the step cost, uniform cost search cannot use </w:t>
+      </w:r>
+      <w:proofErr w:type="spellStart"/>
+      <w:r>
+        <w:rPr>
+          <w:lang w:val="en-US"/>
+        </w:rPr>
+        <w:t>it’s</w:t>
+      </w:r>
+      <w:proofErr w:type="spellEnd"/>
+      <w:r>
+        <w:rPr>
+          <w:lang w:val="en-US"/>
+        </w:rPr>
+        <w:t xml:space="preserve"> full potential and as it has to postpone the goal test, more nodes might need to be expanded. It is also proven that it provides the optimal solution </w:t>
+      </w:r>
+      <w:sdt>
+        <w:sdtPr>
+          <w:rPr>
+            <w:lang w:val="en-US"/>
+          </w:rPr>
+          <w:id w:val="-1276786758"/>
+          <w:citation/>
+        </w:sdtPr>
+        <w:sdtContent>
+          <w:r>
+            <w:rPr>
+              <w:lang w:val="en-US"/>
+            </w:rPr>
+            <w:fldChar w:fldCharType="begin"/>
+          </w:r>
+          <w:r>
+            <w:rPr>
+              <w:lang w:val="en-US"/>
+            </w:rPr>
+            <w:instrText xml:space="preserve"> CITATION Rus10 \l 1031 </w:instrText>
+          </w:r>
+          <w:r>
+            <w:rPr>
+              <w:lang w:val="en-US"/>
+            </w:rPr>
+            <w:fldChar w:fldCharType="separate"/>
+          </w:r>
+          <w:r>
+            <w:rPr>
+              <w:noProof/>
+              <w:lang w:val="en-US"/>
+            </w:rPr>
+            <w:t>(Russell &amp; Norvig, 2010)</w:t>
+          </w:r>
+          <w:r>
+            <w:rPr>
+              <w:lang w:val="en-US"/>
+            </w:rPr>
+            <w:fldChar w:fldCharType="end"/>
+          </w:r>
+        </w:sdtContent>
+      </w:sdt>
+      <w:r>
+        <w:rPr>
+          <w:lang w:val="en-US"/>
+        </w:rPr>
+        <w:t xml:space="preserve"> page 85: ‘…uniform cost search expands nodes in order of their optimal path cost. Hence, the first goal node selected for expansion must be the optimal solution.’</w:t>
+      </w:r>
     </w:p>
     <w:p>
       <w:pPr>
@@ -276,6 +439,7 @@
         <w:rPr>
           <w:lang w:val="en-US"/>
         </w:rPr>
+        <w:lastRenderedPageBreak/>
         <w:t xml:space="preserve">Discussion of </w:t>
       </w:r>
       <w:r>
@@ -308,14 +472,7 @@
         <w:rPr>
           <w:lang w:val="en-US"/>
         </w:rPr>
-        <w:t xml:space="preserve">However, the computation times required to solve the simple problems make it hard to believe, that real world problems can be solved by these algorithms at all. Comparing the A* heuristics for ignore preconditions and the one using the planning graph and computing the </w:t>
-      </w:r>
-      <w:r>
-        <w:rPr>
-          <w:lang w:val="en-US"/>
-        </w:rPr>
-        <w:lastRenderedPageBreak/>
-        <w:t xml:space="preserve">level sum show that a simple heuristic like ignore preconditions can be much faster than constructing a complicated planning graph. </w:t>
+        <w:t xml:space="preserve">However, the computation times required to solve the simple problems make it hard to believe, that real world problems can be solved by these algorithms at all. Comparing the A* heuristics for ignore preconditions and the one using the planning graph and computing the level sum show that a simple heuristic like ignore preconditions can be much faster than constructing a complicated planning graph. </w:t>
       </w:r>
       <w:r>
         <w:rPr>
@@ -334,7 +491,21 @@
         <w:rPr>
           <w:lang w:val="en-US"/>
         </w:rPr>
-        <w:t>It must be mentioned that the implementation for the planning graph was focusing on mimicking the available instructions and pseudo code rather than runtime optimizations. As there are many nested loops especially for the mutex calculation it is likely that there can be much more efficient implementations for the planning graph which allow working on larger problems.</w:t>
+        <w:t xml:space="preserve">It must be mentioned that the implementation for the planning graph was focusing on mimicking the available instructions and pseudo code rather than runtime optimizations. As there are many nested loops especially for the </w:t>
+      </w:r>
+      <w:proofErr w:type="spellStart"/>
+      <w:r>
+        <w:rPr>
+          <w:lang w:val="en-US"/>
+        </w:rPr>
+        <w:t>mutex</w:t>
+      </w:r>
+      <w:proofErr w:type="spellEnd"/>
+      <w:r>
+        <w:rPr>
+          <w:lang w:val="en-US"/>
+        </w:rPr>
+        <w:t xml:space="preserve"> calculation it is likely that there can be much more efficient implementations for the planning graph which allow working on larger problems.</w:t>
       </w:r>
     </w:p>
     <w:p>
@@ -363,8 +534,6 @@
         </w:rPr>
         <w:t>For the type of problems encountered during the implementation of this exercise a clear recommendation would be to use A* search with the simple ignore preconditions heuristic as this is by far the fastest algorithm to find the correct solution and requires only a simple well known search algorithm. In contrast, the planning graph is a very complex algorithm and structure. To extend this to larger problems a more sophisticated heuristic could be designed that relaxes not so many preconditions.</w:t>
       </w:r>
-      <w:bookmarkStart w:id="0" w:name="_GoBack"/>
-      <w:bookmarkEnd w:id="0"/>
     </w:p>
     <w:p>
       <w:pPr>
@@ -430,12 +599,21 @@
           <w:lang w:val="en-US"/>
         </w:rPr>
       </w:pPr>
-      <w:r>
-        <w:rPr>
-          <w:rFonts w:cs="Times New Roman"/>
-          <w:lang w:val="en-US"/>
-        </w:rPr>
-        <w:t>Load(C2, P2, JFK)</w:t>
+      <w:proofErr w:type="gramStart"/>
+      <w:r>
+        <w:rPr>
+          <w:rFonts w:cs="Times New Roman"/>
+          <w:lang w:val="en-US"/>
+        </w:rPr>
+        <w:t>Load(</w:t>
+      </w:r>
+      <w:proofErr w:type="gramEnd"/>
+      <w:r>
+        <w:rPr>
+          <w:rFonts w:cs="Times New Roman"/>
+          <w:lang w:val="en-US"/>
+        </w:rPr>
+        <w:t>C2, P2, JFK)</w:t>
       </w:r>
     </w:p>
     <w:p>
@@ -446,12 +624,21 @@
           <w:lang w:val="en-US"/>
         </w:rPr>
       </w:pPr>
-      <w:r>
-        <w:rPr>
-          <w:rFonts w:cs="Times New Roman"/>
-          <w:lang w:val="en-US"/>
-        </w:rPr>
-        <w:t>Load(C1, P1, SFO)</w:t>
+      <w:proofErr w:type="gramStart"/>
+      <w:r>
+        <w:rPr>
+          <w:rFonts w:cs="Times New Roman"/>
+          <w:lang w:val="en-US"/>
+        </w:rPr>
+        <w:t>Load(</w:t>
+      </w:r>
+      <w:proofErr w:type="gramEnd"/>
+      <w:r>
+        <w:rPr>
+          <w:rFonts w:cs="Times New Roman"/>
+          <w:lang w:val="en-US"/>
+        </w:rPr>
+        <w:t>C1, P1, SFO)</w:t>
       </w:r>
     </w:p>
     <w:p>
@@ -462,12 +649,21 @@
           <w:lang w:val="en-US"/>
         </w:rPr>
       </w:pPr>
-      <w:r>
-        <w:rPr>
-          <w:rFonts w:cs="Times New Roman"/>
-          <w:lang w:val="en-US"/>
-        </w:rPr>
-        <w:t>Fly(P2, JFK, SFO)</w:t>
+      <w:proofErr w:type="gramStart"/>
+      <w:r>
+        <w:rPr>
+          <w:rFonts w:cs="Times New Roman"/>
+          <w:lang w:val="en-US"/>
+        </w:rPr>
+        <w:t>Fly(</w:t>
+      </w:r>
+      <w:proofErr w:type="gramEnd"/>
+      <w:r>
+        <w:rPr>
+          <w:rFonts w:cs="Times New Roman"/>
+          <w:lang w:val="en-US"/>
+        </w:rPr>
+        <w:t>P2, JFK, SFO)</w:t>
       </w:r>
     </w:p>
     <w:p>
@@ -478,12 +674,21 @@
           <w:lang w:val="en-US"/>
         </w:rPr>
       </w:pPr>
-      <w:r>
-        <w:rPr>
-          <w:rFonts w:cs="Times New Roman"/>
-          <w:lang w:val="en-US"/>
-        </w:rPr>
-        <w:t>Unload(C2, P2, SFO)</w:t>
+      <w:proofErr w:type="gramStart"/>
+      <w:r>
+        <w:rPr>
+          <w:rFonts w:cs="Times New Roman"/>
+          <w:lang w:val="en-US"/>
+        </w:rPr>
+        <w:t>Unload(</w:t>
+      </w:r>
+      <w:proofErr w:type="gramEnd"/>
+      <w:r>
+        <w:rPr>
+          <w:rFonts w:cs="Times New Roman"/>
+          <w:lang w:val="en-US"/>
+        </w:rPr>
+        <w:t>C2, P2, SFO)</w:t>
       </w:r>
     </w:p>
     <w:p>
@@ -494,12 +699,21 @@
           <w:lang w:val="en-US"/>
         </w:rPr>
       </w:pPr>
-      <w:r>
-        <w:rPr>
-          <w:rFonts w:cs="Times New Roman"/>
-          <w:lang w:val="en-US"/>
-        </w:rPr>
-        <w:t>Fly(P1, SFO, JFK)</w:t>
+      <w:proofErr w:type="gramStart"/>
+      <w:r>
+        <w:rPr>
+          <w:rFonts w:cs="Times New Roman"/>
+          <w:lang w:val="en-US"/>
+        </w:rPr>
+        <w:t>Fly(</w:t>
+      </w:r>
+      <w:proofErr w:type="gramEnd"/>
+      <w:r>
+        <w:rPr>
+          <w:rFonts w:cs="Times New Roman"/>
+          <w:lang w:val="en-US"/>
+        </w:rPr>
+        <w:t>P1, SFO, JFK)</w:t>
       </w:r>
     </w:p>
     <w:p>
@@ -510,12 +724,21 @@
           <w:lang w:val="en-US"/>
         </w:rPr>
       </w:pPr>
-      <w:r>
-        <w:rPr>
-          <w:rFonts w:cs="Times New Roman"/>
-          <w:lang w:val="en-US"/>
-        </w:rPr>
-        <w:t>Unload(C1, P1, JFK)</w:t>
+      <w:proofErr w:type="gramStart"/>
+      <w:r>
+        <w:rPr>
+          <w:rFonts w:cs="Times New Roman"/>
+          <w:lang w:val="en-US"/>
+        </w:rPr>
+        <w:t>Unload(</w:t>
+      </w:r>
+      <w:proofErr w:type="gramEnd"/>
+      <w:r>
+        <w:rPr>
+          <w:rFonts w:cs="Times New Roman"/>
+          <w:lang w:val="en-US"/>
+        </w:rPr>
+        <w:t>C1, P1, JFK)</w:t>
       </w:r>
     </w:p>
     <w:p>
@@ -556,12 +779,21 @@
           <w:lang w:val="en-US"/>
         </w:rPr>
       </w:pPr>
-      <w:r>
-        <w:rPr>
-          <w:rFonts w:cs="Times New Roman"/>
-          <w:lang w:val="en-US"/>
-        </w:rPr>
-        <w:t>Load(C1, P1, SFO)</w:t>
+      <w:proofErr w:type="gramStart"/>
+      <w:r>
+        <w:rPr>
+          <w:rFonts w:cs="Times New Roman"/>
+          <w:lang w:val="en-US"/>
+        </w:rPr>
+        <w:t>Load(</w:t>
+      </w:r>
+      <w:proofErr w:type="gramEnd"/>
+      <w:r>
+        <w:rPr>
+          <w:rFonts w:cs="Times New Roman"/>
+          <w:lang w:val="en-US"/>
+        </w:rPr>
+        <w:t>C1, P1, SFO)</w:t>
       </w:r>
     </w:p>
     <w:p>
@@ -572,12 +804,21 @@
           <w:lang w:val="en-US"/>
         </w:rPr>
       </w:pPr>
-      <w:r>
-        <w:rPr>
-          <w:rFonts w:cs="Times New Roman"/>
-          <w:lang w:val="en-US"/>
-        </w:rPr>
-        <w:t>Load(C2, P2, JFK)</w:t>
+      <w:proofErr w:type="gramStart"/>
+      <w:r>
+        <w:rPr>
+          <w:rFonts w:cs="Times New Roman"/>
+          <w:lang w:val="en-US"/>
+        </w:rPr>
+        <w:t>Load(</w:t>
+      </w:r>
+      <w:proofErr w:type="gramEnd"/>
+      <w:r>
+        <w:rPr>
+          <w:rFonts w:cs="Times New Roman"/>
+          <w:lang w:val="en-US"/>
+        </w:rPr>
+        <w:t>C2, P2, JFK)</w:t>
       </w:r>
     </w:p>
     <w:p>
@@ -588,12 +829,21 @@
           <w:lang w:val="en-US"/>
         </w:rPr>
       </w:pPr>
-      <w:r>
-        <w:rPr>
-          <w:rFonts w:cs="Times New Roman"/>
-          <w:lang w:val="en-US"/>
-        </w:rPr>
-        <w:t>Load(C3, P3, ATL)</w:t>
+      <w:proofErr w:type="gramStart"/>
+      <w:r>
+        <w:rPr>
+          <w:rFonts w:cs="Times New Roman"/>
+          <w:lang w:val="en-US"/>
+        </w:rPr>
+        <w:t>Load(</w:t>
+      </w:r>
+      <w:proofErr w:type="gramEnd"/>
+      <w:r>
+        <w:rPr>
+          <w:rFonts w:cs="Times New Roman"/>
+          <w:lang w:val="en-US"/>
+        </w:rPr>
+        <w:t>C3, P3, ATL)</w:t>
       </w:r>
     </w:p>
     <w:p>
@@ -604,12 +854,21 @@
           <w:lang w:val="en-US"/>
         </w:rPr>
       </w:pPr>
-      <w:r>
-        <w:rPr>
-          <w:rFonts w:cs="Times New Roman"/>
-          <w:lang w:val="en-US"/>
-        </w:rPr>
-        <w:t>Fly(P1, SFO, JFK)</w:t>
+      <w:proofErr w:type="gramStart"/>
+      <w:r>
+        <w:rPr>
+          <w:rFonts w:cs="Times New Roman"/>
+          <w:lang w:val="en-US"/>
+        </w:rPr>
+        <w:t>Fly(</w:t>
+      </w:r>
+      <w:proofErr w:type="gramEnd"/>
+      <w:r>
+        <w:rPr>
+          <w:rFonts w:cs="Times New Roman"/>
+          <w:lang w:val="en-US"/>
+        </w:rPr>
+        <w:t>P1, SFO, JFK)</w:t>
       </w:r>
     </w:p>
     <w:p>
@@ -620,12 +879,21 @@
           <w:lang w:val="en-US"/>
         </w:rPr>
       </w:pPr>
-      <w:r>
-        <w:rPr>
-          <w:rFonts w:cs="Times New Roman"/>
-          <w:lang w:val="en-US"/>
-        </w:rPr>
-        <w:t>Fly(P2, JFK, SFO)</w:t>
+      <w:proofErr w:type="gramStart"/>
+      <w:r>
+        <w:rPr>
+          <w:rFonts w:cs="Times New Roman"/>
+          <w:lang w:val="en-US"/>
+        </w:rPr>
+        <w:t>Fly(</w:t>
+      </w:r>
+      <w:proofErr w:type="gramEnd"/>
+      <w:r>
+        <w:rPr>
+          <w:rFonts w:cs="Times New Roman"/>
+          <w:lang w:val="en-US"/>
+        </w:rPr>
+        <w:t>P2, JFK, SFO)</w:t>
       </w:r>
     </w:p>
     <w:p>
@@ -636,12 +904,21 @@
           <w:lang w:val="en-US"/>
         </w:rPr>
       </w:pPr>
-      <w:r>
-        <w:rPr>
-          <w:rFonts w:cs="Times New Roman"/>
-          <w:lang w:val="en-US"/>
-        </w:rPr>
-        <w:t>Fly(P3, ATL, SFO)</w:t>
+      <w:proofErr w:type="gramStart"/>
+      <w:r>
+        <w:rPr>
+          <w:rFonts w:cs="Times New Roman"/>
+          <w:lang w:val="en-US"/>
+        </w:rPr>
+        <w:t>Fly(</w:t>
+      </w:r>
+      <w:proofErr w:type="gramEnd"/>
+      <w:r>
+        <w:rPr>
+          <w:rFonts w:cs="Times New Roman"/>
+          <w:lang w:val="en-US"/>
+        </w:rPr>
+        <w:t>P3, ATL, SFO)</w:t>
       </w:r>
     </w:p>
     <w:p>
@@ -652,12 +929,21 @@
           <w:lang w:val="en-US"/>
         </w:rPr>
       </w:pPr>
-      <w:r>
-        <w:rPr>
-          <w:rFonts w:cs="Times New Roman"/>
-          <w:lang w:val="en-US"/>
-        </w:rPr>
-        <w:t>Unload(C3, P3, SFO)</w:t>
+      <w:proofErr w:type="gramStart"/>
+      <w:r>
+        <w:rPr>
+          <w:rFonts w:cs="Times New Roman"/>
+          <w:lang w:val="en-US"/>
+        </w:rPr>
+        <w:t>Unload(</w:t>
+      </w:r>
+      <w:proofErr w:type="gramEnd"/>
+      <w:r>
+        <w:rPr>
+          <w:rFonts w:cs="Times New Roman"/>
+          <w:lang w:val="en-US"/>
+        </w:rPr>
+        <w:t>C3, P3, SFO)</w:t>
       </w:r>
     </w:p>
     <w:p>
@@ -668,12 +954,21 @@
           <w:lang w:val="en-US"/>
         </w:rPr>
       </w:pPr>
-      <w:r>
-        <w:rPr>
-          <w:rFonts w:cs="Times New Roman"/>
-          <w:lang w:val="en-US"/>
-        </w:rPr>
-        <w:t>Unload(C1, P1, JFK)</w:t>
+      <w:proofErr w:type="gramStart"/>
+      <w:r>
+        <w:rPr>
+          <w:rFonts w:cs="Times New Roman"/>
+          <w:lang w:val="en-US"/>
+        </w:rPr>
+        <w:t>Unload(</w:t>
+      </w:r>
+      <w:proofErr w:type="gramEnd"/>
+      <w:r>
+        <w:rPr>
+          <w:rFonts w:cs="Times New Roman"/>
+          <w:lang w:val="en-US"/>
+        </w:rPr>
+        <w:t>C1, P1, JFK)</w:t>
       </w:r>
     </w:p>
     <w:p>
@@ -684,12 +979,21 @@
           <w:lang w:val="en-US"/>
         </w:rPr>
       </w:pPr>
-      <w:r>
-        <w:rPr>
-          <w:rFonts w:cs="Times New Roman"/>
-          <w:lang w:val="en-US"/>
-        </w:rPr>
-        <w:t>Unload(C2, P2, SFO)</w:t>
+      <w:proofErr w:type="gramStart"/>
+      <w:r>
+        <w:rPr>
+          <w:rFonts w:cs="Times New Roman"/>
+          <w:lang w:val="en-US"/>
+        </w:rPr>
+        <w:t>Unload(</w:t>
+      </w:r>
+      <w:proofErr w:type="gramEnd"/>
+      <w:r>
+        <w:rPr>
+          <w:rFonts w:cs="Times New Roman"/>
+          <w:lang w:val="en-US"/>
+        </w:rPr>
+        <w:t>C2, P2, SFO)</w:t>
       </w:r>
     </w:p>
     <w:p>
@@ -730,12 +1034,21 @@
           <w:lang w:val="en-US"/>
         </w:rPr>
       </w:pPr>
-      <w:r>
-        <w:rPr>
-          <w:rFonts w:cs="Times New Roman"/>
-          <w:lang w:val="en-US"/>
-        </w:rPr>
-        <w:t>Load(C1, P1, SFO)</w:t>
+      <w:proofErr w:type="gramStart"/>
+      <w:r>
+        <w:rPr>
+          <w:rFonts w:cs="Times New Roman"/>
+          <w:lang w:val="en-US"/>
+        </w:rPr>
+        <w:t>Load(</w:t>
+      </w:r>
+      <w:proofErr w:type="gramEnd"/>
+      <w:r>
+        <w:rPr>
+          <w:rFonts w:cs="Times New Roman"/>
+          <w:lang w:val="en-US"/>
+        </w:rPr>
+        <w:t>C1, P1, SFO)</w:t>
       </w:r>
     </w:p>
     <w:p>
@@ -746,12 +1059,21 @@
           <w:lang w:val="en-US"/>
         </w:rPr>
       </w:pPr>
-      <w:r>
-        <w:rPr>
-          <w:rFonts w:cs="Times New Roman"/>
-          <w:lang w:val="en-US"/>
-        </w:rPr>
-        <w:t>Load(C2, P2, JFK)</w:t>
+      <w:proofErr w:type="gramStart"/>
+      <w:r>
+        <w:rPr>
+          <w:rFonts w:cs="Times New Roman"/>
+          <w:lang w:val="en-US"/>
+        </w:rPr>
+        <w:t>Load(</w:t>
+      </w:r>
+      <w:proofErr w:type="gramEnd"/>
+      <w:r>
+        <w:rPr>
+          <w:rFonts w:cs="Times New Roman"/>
+          <w:lang w:val="en-US"/>
+        </w:rPr>
+        <w:t>C2, P2, JFK)</w:t>
       </w:r>
     </w:p>
     <w:p>
@@ -762,12 +1084,21 @@
           <w:lang w:val="en-US"/>
         </w:rPr>
       </w:pPr>
-      <w:r>
-        <w:rPr>
-          <w:rFonts w:cs="Times New Roman"/>
-          <w:lang w:val="en-US"/>
-        </w:rPr>
-        <w:t>Fly(P1, SFO, ATL)</w:t>
+      <w:proofErr w:type="gramStart"/>
+      <w:r>
+        <w:rPr>
+          <w:rFonts w:cs="Times New Roman"/>
+          <w:lang w:val="en-US"/>
+        </w:rPr>
+        <w:t>Fly(</w:t>
+      </w:r>
+      <w:proofErr w:type="gramEnd"/>
+      <w:r>
+        <w:rPr>
+          <w:rFonts w:cs="Times New Roman"/>
+          <w:lang w:val="en-US"/>
+        </w:rPr>
+        <w:t>P1, SFO, ATL)</w:t>
       </w:r>
     </w:p>
     <w:p>
@@ -778,12 +1109,21 @@
           <w:lang w:val="en-US"/>
         </w:rPr>
       </w:pPr>
-      <w:r>
-        <w:rPr>
-          <w:rFonts w:cs="Times New Roman"/>
-          <w:lang w:val="en-US"/>
-        </w:rPr>
-        <w:t>Load(C3, P1, ATL)</w:t>
+      <w:proofErr w:type="gramStart"/>
+      <w:r>
+        <w:rPr>
+          <w:rFonts w:cs="Times New Roman"/>
+          <w:lang w:val="en-US"/>
+        </w:rPr>
+        <w:t>Load(</w:t>
+      </w:r>
+      <w:proofErr w:type="gramEnd"/>
+      <w:r>
+        <w:rPr>
+          <w:rFonts w:cs="Times New Roman"/>
+          <w:lang w:val="en-US"/>
+        </w:rPr>
+        <w:t>C3, P1, ATL)</w:t>
       </w:r>
     </w:p>
     <w:p>
@@ -794,12 +1134,21 @@
           <w:lang w:val="en-US"/>
         </w:rPr>
       </w:pPr>
-      <w:r>
-        <w:rPr>
-          <w:rFonts w:cs="Times New Roman"/>
-          <w:lang w:val="en-US"/>
-        </w:rPr>
-        <w:t>Fly(P2, JFK, ORD)</w:t>
+      <w:proofErr w:type="gramStart"/>
+      <w:r>
+        <w:rPr>
+          <w:rFonts w:cs="Times New Roman"/>
+          <w:lang w:val="en-US"/>
+        </w:rPr>
+        <w:t>Fly(</w:t>
+      </w:r>
+      <w:proofErr w:type="gramEnd"/>
+      <w:r>
+        <w:rPr>
+          <w:rFonts w:cs="Times New Roman"/>
+          <w:lang w:val="en-US"/>
+        </w:rPr>
+        <w:t>P2, JFK, ORD)</w:t>
       </w:r>
     </w:p>
     <w:p>
@@ -810,12 +1159,21 @@
           <w:lang w:val="en-US"/>
         </w:rPr>
       </w:pPr>
-      <w:r>
-        <w:rPr>
-          <w:rFonts w:cs="Times New Roman"/>
-          <w:lang w:val="en-US"/>
-        </w:rPr>
-        <w:t>Load(C4, P2, ORD)</w:t>
+      <w:proofErr w:type="gramStart"/>
+      <w:r>
+        <w:rPr>
+          <w:rFonts w:cs="Times New Roman"/>
+          <w:lang w:val="en-US"/>
+        </w:rPr>
+        <w:t>Load(</w:t>
+      </w:r>
+      <w:proofErr w:type="gramEnd"/>
+      <w:r>
+        <w:rPr>
+          <w:rFonts w:cs="Times New Roman"/>
+          <w:lang w:val="en-US"/>
+        </w:rPr>
+        <w:t>C4, P2, ORD)</w:t>
       </w:r>
     </w:p>
     <w:p>
@@ -826,12 +1184,21 @@
           <w:lang w:val="en-US"/>
         </w:rPr>
       </w:pPr>
-      <w:r>
-        <w:rPr>
-          <w:rFonts w:cs="Times New Roman"/>
-          <w:lang w:val="en-US"/>
-        </w:rPr>
-        <w:t>Fly(P2, ORD, SFO)</w:t>
+      <w:proofErr w:type="gramStart"/>
+      <w:r>
+        <w:rPr>
+          <w:rFonts w:cs="Times New Roman"/>
+          <w:lang w:val="en-US"/>
+        </w:rPr>
+        <w:t>Fly(</w:t>
+      </w:r>
+      <w:proofErr w:type="gramEnd"/>
+      <w:r>
+        <w:rPr>
+          <w:rFonts w:cs="Times New Roman"/>
+          <w:lang w:val="en-US"/>
+        </w:rPr>
+        <w:t>P2, ORD, SFO)</w:t>
       </w:r>
     </w:p>
     <w:p>
@@ -842,12 +1209,21 @@
           <w:lang w:val="en-US"/>
         </w:rPr>
       </w:pPr>
-      <w:r>
-        <w:rPr>
-          <w:rFonts w:cs="Times New Roman"/>
-          <w:lang w:val="en-US"/>
-        </w:rPr>
-        <w:t>Fly(P1, ATL, JFK)</w:t>
+      <w:proofErr w:type="gramStart"/>
+      <w:r>
+        <w:rPr>
+          <w:rFonts w:cs="Times New Roman"/>
+          <w:lang w:val="en-US"/>
+        </w:rPr>
+        <w:t>Fly(</w:t>
+      </w:r>
+      <w:proofErr w:type="gramEnd"/>
+      <w:r>
+        <w:rPr>
+          <w:rFonts w:cs="Times New Roman"/>
+          <w:lang w:val="en-US"/>
+        </w:rPr>
+        <w:t>P1, ATL, JFK)</w:t>
       </w:r>
     </w:p>
     <w:p>
@@ -858,12 +1234,21 @@
           <w:lang w:val="en-US"/>
         </w:rPr>
       </w:pPr>
-      <w:r>
-        <w:rPr>
-          <w:rFonts w:cs="Times New Roman"/>
-          <w:lang w:val="en-US"/>
-        </w:rPr>
-        <w:t>Unload(C4, P2, SFO)</w:t>
+      <w:proofErr w:type="gramStart"/>
+      <w:r>
+        <w:rPr>
+          <w:rFonts w:cs="Times New Roman"/>
+          <w:lang w:val="en-US"/>
+        </w:rPr>
+        <w:t>Unload(</w:t>
+      </w:r>
+      <w:proofErr w:type="gramEnd"/>
+      <w:r>
+        <w:rPr>
+          <w:rFonts w:cs="Times New Roman"/>
+          <w:lang w:val="en-US"/>
+        </w:rPr>
+        <w:t>C4, P2, SFO)</w:t>
       </w:r>
     </w:p>
     <w:p>
@@ -874,13 +1259,24 @@
           <w:lang w:val="en-US"/>
         </w:rPr>
       </w:pPr>
-      <w:r>
-        <w:rPr>
-          <w:rFonts w:cs="Times New Roman"/>
-          <w:lang w:val="en-US"/>
-        </w:rPr>
-        <w:t>Unload(C3, P1, JFK)</w:t>
-      </w:r>
+      <w:proofErr w:type="gramStart"/>
+      <w:r>
+        <w:rPr>
+          <w:rFonts w:cs="Times New Roman"/>
+          <w:lang w:val="en-US"/>
+        </w:rPr>
+        <w:t>Unload(</w:t>
+      </w:r>
+      <w:proofErr w:type="gramEnd"/>
+      <w:r>
+        <w:rPr>
+          <w:rFonts w:cs="Times New Roman"/>
+          <w:lang w:val="en-US"/>
+        </w:rPr>
+        <w:t>C3, P1, JFK)</w:t>
+      </w:r>
+      <w:bookmarkStart w:id="0" w:name="_GoBack"/>
+      <w:bookmarkEnd w:id="0"/>
     </w:p>
     <w:p>
       <w:pPr>
@@ -890,12 +1286,21 @@
           <w:lang w:val="en-US"/>
         </w:rPr>
       </w:pPr>
-      <w:r>
-        <w:rPr>
-          <w:rFonts w:cs="Times New Roman"/>
-          <w:lang w:val="en-US"/>
-        </w:rPr>
-        <w:t>Unload(C1, P1, JFK)</w:t>
+      <w:proofErr w:type="gramStart"/>
+      <w:r>
+        <w:rPr>
+          <w:rFonts w:cs="Times New Roman"/>
+          <w:lang w:val="en-US"/>
+        </w:rPr>
+        <w:t>Unload(</w:t>
+      </w:r>
+      <w:proofErr w:type="gramEnd"/>
+      <w:r>
+        <w:rPr>
+          <w:rFonts w:cs="Times New Roman"/>
+          <w:lang w:val="en-US"/>
+        </w:rPr>
+        <w:t>C1, P1, JFK)</w:t>
       </w:r>
     </w:p>
     <w:p>
@@ -906,14 +1311,147 @@
           <w:lang w:val="en-US"/>
         </w:rPr>
       </w:pPr>
-      <w:r>
-        <w:rPr>
-          <w:rFonts w:cs="Times New Roman"/>
-          <w:lang w:val="en-US"/>
-        </w:rPr>
-        <w:t>Unload(C2, P2, SFO)</w:t>
-      </w:r>
-    </w:p>
+      <w:proofErr w:type="gramStart"/>
+      <w:r>
+        <w:rPr>
+          <w:rFonts w:cs="Times New Roman"/>
+          <w:lang w:val="en-US"/>
+        </w:rPr>
+        <w:t>Unload(</w:t>
+      </w:r>
+      <w:proofErr w:type="gramEnd"/>
+      <w:r>
+        <w:rPr>
+          <w:rFonts w:cs="Times New Roman"/>
+          <w:lang w:val="en-US"/>
+        </w:rPr>
+        <w:t>C2, P2, SFO)</w:t>
+      </w:r>
+    </w:p>
+    <w:p>
+      <w:pPr>
+        <w:rPr>
+          <w:rFonts w:ascii="Monaco" w:hAnsi="Monaco" w:cs="Times New Roman"/>
+          <w:color w:val="auto"/>
+          <w:sz w:val="17"/>
+          <w:szCs w:val="17"/>
+          <w:lang w:val="en-US" w:eastAsia="zh-CN" w:bidi="ar-SA"/>
+        </w:rPr>
+      </w:pPr>
+      <w:r>
+        <w:rPr>
+          <w:rFonts w:cs="Times New Roman"/>
+          <w:lang w:val="en-US"/>
+        </w:rPr>
+        <w:br w:type="page"/>
+      </w:r>
+    </w:p>
+    <w:sdt>
+      <w:sdtPr>
+        <w:id w:val="859088357"/>
+        <w:docPartObj>
+          <w:docPartGallery w:val="Bibliographies"/>
+          <w:docPartUnique/>
+        </w:docPartObj>
+      </w:sdtPr>
+      <w:sdtEndPr>
+        <w:rPr>
+          <w:rFonts w:asciiTheme="minorHAnsi" w:eastAsiaTheme="minorHAnsi" w:hAnsiTheme="minorHAnsi" w:cstheme="minorBidi"/>
+          <w:caps w:val="0"/>
+          <w:color w:val="7F7F7F" w:themeColor="text1" w:themeTint="80"/>
+          <w:spacing w:val="0"/>
+          <w:sz w:val="24"/>
+          <w:szCs w:val="24"/>
+        </w:rPr>
+      </w:sdtEndPr>
+      <w:sdtContent>
+        <w:p>
+          <w:pPr>
+            <w:pStyle w:val="berschrift1"/>
+            <w:rPr>
+              <w:sz w:val="28"/>
+              <w:szCs w:val="28"/>
+            </w:rPr>
+          </w:pPr>
+          <w:r>
+            <w:rPr>
+              <w:sz w:val="28"/>
+              <w:szCs w:val="28"/>
+            </w:rPr>
+            <w:t>References</w:t>
+          </w:r>
+        </w:p>
+        <w:sdt>
+          <w:sdtPr>
+            <w:id w:val="111145805"/>
+            <w:bibliography/>
+          </w:sdtPr>
+          <w:sdtContent>
+            <w:p>
+              <w:pPr>
+                <w:pStyle w:val="Literaturverzeichnis"/>
+                <w:ind w:left="720" w:hanging="720"/>
+                <w:rPr>
+                  <w:rFonts w:cs="Times New Roman"/>
+                  <w:noProof/>
+                </w:rPr>
+              </w:pPr>
+              <w:r>
+                <w:fldChar w:fldCharType="begin"/>
+              </w:r>
+              <w:r>
+                <w:instrText>BIBLIOGRAPHY</w:instrText>
+              </w:r>
+              <w:r>
+                <w:fldChar w:fldCharType="separate"/>
+              </w:r>
+              <w:r>
+                <w:rPr>
+                  <w:rFonts w:cs="Times New Roman"/>
+                  <w:noProof/>
+                </w:rPr>
+                <w:t xml:space="preserve">Russell, S., &amp; Norvig, P. (2010). </w:t>
+              </w:r>
+              <w:r>
+                <w:rPr>
+                  <w:rFonts w:cs="Times New Roman"/>
+                  <w:i/>
+                  <w:iCs/>
+                  <w:noProof/>
+                  <w:lang w:val="en-US"/>
+                </w:rPr>
+                <w:t>Artificial Intelligence: A Modern Approach</w:t>
+              </w:r>
+              <w:r>
+                <w:rPr>
+                  <w:rFonts w:cs="Times New Roman"/>
+                  <w:noProof/>
+                  <w:lang w:val="en-US"/>
+                </w:rPr>
+                <w:t xml:space="preserve"> (3rd edition Ausg.). </w:t>
+              </w:r>
+              <w:r>
+                <w:rPr>
+                  <w:rFonts w:cs="Times New Roman"/>
+                  <w:noProof/>
+                </w:rPr>
+                <w:t>New Jersey: Prentice Hall.</w:t>
+              </w:r>
+            </w:p>
+            <w:p>
+              <w:r>
+                <w:rPr>
+                  <w:b/>
+                  <w:bCs/>
+                  <w:noProof/>
+                </w:rPr>
+                <w:fldChar w:fldCharType="end"/>
+              </w:r>
+            </w:p>
+          </w:sdtContent>
+        </w:sdt>
+      </w:sdtContent>
+    </w:sdt>
     <w:p>
       <w:pPr>
         <w:pStyle w:val="Aufzhlungszeichen"/>
@@ -3592,6 +4130,14 @@
       <w:u w:val="single"/>
     </w:rPr>
   </w:style>
+  <w:style w:type="paragraph" w:styleId="Literaturverzeichnis">
+    <w:name w:val="Bibliography"/>
+    <w:basedOn w:val="Standard"/>
+    <w:next w:val="Standard"/>
+    <w:uiPriority w:val="37"/>
+    <w:unhideWhenUsed/>
+    <w:rsid w:val="002F65A3"/>
+  </w:style>
 </w:styles>
 </file>
 
@@ -3857,11 +4403,37 @@
 </file>
 
 <file path=customXml/item1.xml><?xml version="1.0" encoding="utf-8"?>
-<b:Sources xmlns:b="http://schemas.openxmlformats.org/officeDocument/2006/bibliography" xmlns="http://schemas.openxmlformats.org/officeDocument/2006/bibliography" SelectedStyle="/APASixthEditionOfficeOnline.xsl" StyleName="APA"/>
+<b:Sources xmlns:b="http://schemas.openxmlformats.org/officeDocument/2006/bibliography" xmlns="http://schemas.openxmlformats.org/officeDocument/2006/bibliography" SelectedStyle="/APASixthEditionOfficeOnline.xsl" StyleName="APA">
+  <b:Source>
+    <b:Tag>Rus10</b:Tag>
+    <b:SourceType>Book</b:SourceType>
+    <b:Guid>{F8DA551F-B736-034E-BA74-DB8DCC9BE5A9}</b:Guid>
+    <b:Title>Artificial Intelligence: A Modern Approach</b:Title>
+    <b:Publisher>Prentice Hall</b:Publisher>
+    <b:City>New Jersey</b:City>
+    <b:Year>2010</b:Year>
+    <b:Edition>3rd edition</b:Edition>
+    <b:Author>
+      <b:Author>
+        <b:NameList>
+          <b:Person>
+            <b:Last>Russell</b:Last>
+            <b:First>Stuart</b:First>
+          </b:Person>
+          <b:Person>
+            <b:Last>Norvig</b:Last>
+            <b:First>Peter</b:First>
+          </b:Person>
+        </b:NameList>
+      </b:Author>
+    </b:Author>
+    <b:RefOrder>1</b:RefOrder>
+  </b:Source>
+</b:Sources>
 </file>
 
 <file path=customXml/itemProps1.xml><?xml version="1.0" encoding="utf-8"?>
-<ds:datastoreItem xmlns:ds="http://schemas.openxmlformats.org/officeDocument/2006/customXml" ds:itemID="{12963B76-1DFD-384A-A87B-26C363598A05}">
+<ds:datastoreItem xmlns:ds="http://schemas.openxmlformats.org/officeDocument/2006/customXml" ds:itemID="{9F024634-E17B-7042-BEE2-C6845A438088}">
   <ds:schemaRefs>
     <ds:schemaRef ds:uri="http://schemas.openxmlformats.org/officeDocument/2006/bibliography"/>
   </ds:schemaRefs>

</xml_diff>